<commit_message>
latest front end notes
</commit_message>
<xml_diff>
--- a/How to Django basic.docx
+++ b/How to Django basic.docx
@@ -613,29 +613,23 @@
       </w:pPr>
       <w:r>
         <w:rPr/>
-      </w:r>
-    </w:p>
-    <w:p>
-      <w:pPr>
-        <w:pStyle w:val="Normal"/>
-        <w:bidi w:val="0"/>
-        <w:jc w:val="left"/>
-        <w:rPr/>
-      </w:pPr>
-      <w:r>
-        <w:rPr/>
-        <w:t>Then add it to urls.py and don’t forget to save.</w:t>
-      </w:r>
-    </w:p>
-    <w:p>
-      <w:pPr>
-        <w:pStyle w:val="Normal"/>
-        <w:bidi w:val="0"/>
-        <w:jc w:val="left"/>
-        <w:rPr/>
-      </w:pPr>
-      <w:r>
-        <w:rPr/>
+        <w:t xml:space="preserve">Then add it to urls.py and don’t forget to save.  </w:t>
+      </w:r>
+      <w:r>
+        <w:rPr>
+          <w:color w:val="FF0000"/>
+        </w:rPr>
+        <w:t>Note that the path mistakenly ended in .url instead of .urls.  This took time to figure out.</w:t>
+      </w:r>
+    </w:p>
+    <w:p>
+      <w:pPr>
+        <w:pStyle w:val="Normal"/>
+        <w:bidi w:val="0"/>
+        <w:jc w:val="left"/>
+        <w:rPr/>
+      </w:pPr>
+      <w:r>
         <w:drawing>
           <wp:anchor behindDoc="0" distT="0" distB="0" distL="0" distR="0" simplePos="0" locked="0" layoutInCell="0" allowOverlap="1" relativeHeight="5">
             <wp:simplePos x="0" y="0"/>
@@ -682,17 +676,19 @@
           </wp:anchor>
         </w:drawing>
       </w:r>
-    </w:p>
-    <w:p>
-      <w:pPr>
-        <w:pStyle w:val="Normal"/>
-        <w:bidi w:val="0"/>
-        <w:jc w:val="left"/>
-        <w:rPr/>
-      </w:pPr>
-      <w:r>
-        <w:rPr/>
-        <w:t>Then add the view to listit/views to render the html page</w:t>
+      <w:r>
+        <w:rPr/>
+        <w:t>T</w:t>
+      </w:r>
+      <w:r>
+        <w:rPr/>
+        <w:t xml:space="preserve">hen add the view to listit/views to render the html page.  </w:t>
+      </w:r>
+      <w:r>
+        <w:rPr>
+          <w:color w:val="FF0000"/>
+        </w:rPr>
+        <w:t>The function should have been def index(request): instead of listit(request):</w:t>
       </w:r>
     </w:p>
     <w:p>
@@ -760,18 +756,18 @@
       </w:pPr>
       <w:r>
         <w:rPr/>
-      </w:r>
-    </w:p>
-    <w:p>
-      <w:pPr>
-        <w:pStyle w:val="Normal"/>
-        <w:bidi w:val="0"/>
-        <w:jc w:val="left"/>
-        <w:rPr/>
-      </w:pPr>
-      <w:r>
-        <w:rPr/>
         <w:t>Then create the urls.py file under the listit folder to reference the index html page path.</w:t>
+      </w:r>
+    </w:p>
+    <w:p>
+      <w:pPr>
+        <w:pStyle w:val="Normal"/>
+        <w:bidi w:val="0"/>
+        <w:jc w:val="left"/>
+        <w:rPr/>
+      </w:pPr>
+      <w:r>
+        <w:rPr/>
       </w:r>
     </w:p>
     <w:p>
@@ -839,6 +835,127 @@
       </w:pPr>
       <w:r>
         <w:rPr/>
+      </w:r>
+    </w:p>
+    <w:p>
+      <w:pPr>
+        <w:pStyle w:val="Normal"/>
+        <w:bidi w:val="0"/>
+        <w:jc w:val="left"/>
+        <w:rPr/>
+      </w:pPr>
+      <w:r>
+        <w:rPr/>
+      </w:r>
+    </w:p>
+    <w:p>
+      <w:pPr>
+        <w:pStyle w:val="Normal"/>
+        <w:bidi w:val="0"/>
+        <w:jc w:val="left"/>
+        <w:rPr/>
+      </w:pPr>
+      <w:r>
+        <w:rPr/>
+      </w:r>
+    </w:p>
+    <w:p>
+      <w:pPr>
+        <w:pStyle w:val="Normal"/>
+        <w:bidi w:val="0"/>
+        <w:jc w:val="left"/>
+        <w:rPr/>
+      </w:pPr>
+      <w:r>
+        <w:rPr/>
+      </w:r>
+    </w:p>
+    <w:p>
+      <w:pPr>
+        <w:pStyle w:val="Normal"/>
+        <w:bidi w:val="0"/>
+        <w:jc w:val="left"/>
+        <w:rPr/>
+      </w:pPr>
+      <w:r>
+        <w:rPr/>
+      </w:r>
+    </w:p>
+    <w:p>
+      <w:pPr>
+        <w:pStyle w:val="Normal"/>
+        <w:bidi w:val="0"/>
+        <w:jc w:val="left"/>
+        <w:rPr/>
+      </w:pPr>
+      <w:r>
+        <w:rPr/>
+      </w:r>
+    </w:p>
+    <w:p>
+      <w:pPr>
+        <w:pStyle w:val="Normal"/>
+        <w:bidi w:val="0"/>
+        <w:jc w:val="left"/>
+        <w:rPr/>
+      </w:pPr>
+      <w:r>
+        <w:rPr/>
+      </w:r>
+    </w:p>
+    <w:p>
+      <w:pPr>
+        <w:pStyle w:val="Normal"/>
+        <w:bidi w:val="0"/>
+        <w:jc w:val="left"/>
+        <w:rPr/>
+      </w:pPr>
+      <w:r>
+        <w:rPr/>
+      </w:r>
+    </w:p>
+    <w:p>
+      <w:pPr>
+        <w:pStyle w:val="Normal"/>
+        <w:bidi w:val="0"/>
+        <w:jc w:val="left"/>
+        <w:rPr/>
+      </w:pPr>
+      <w:r>
+        <w:rPr/>
+      </w:r>
+    </w:p>
+    <w:p>
+      <w:pPr>
+        <w:pStyle w:val="Normal"/>
+        <w:bidi w:val="0"/>
+        <w:jc w:val="left"/>
+        <w:rPr/>
+      </w:pPr>
+      <w:r>
+        <w:rPr/>
+      </w:r>
+    </w:p>
+    <w:p>
+      <w:pPr>
+        <w:pStyle w:val="Normal"/>
+        <w:bidi w:val="0"/>
+        <w:jc w:val="left"/>
+        <w:rPr/>
+      </w:pPr>
+      <w:r>
+        <w:rPr/>
+      </w:r>
+    </w:p>
+    <w:p>
+      <w:pPr>
+        <w:pStyle w:val="Normal"/>
+        <w:bidi w:val="0"/>
+        <w:jc w:val="left"/>
+        <w:rPr/>
+      </w:pPr>
+      <w:r>
+        <w:rPr/>
         <w:t>Then create a templates folder under listit.  Then create a listit folder under that to create the index file.</w:t>
       </w:r>
     </w:p>
@@ -987,6 +1104,661 @@
         <w:rPr/>
       </w:r>
     </w:p>
+    <w:p>
+      <w:pPr>
+        <w:pStyle w:val="Normal"/>
+        <w:bidi w:val="0"/>
+        <w:jc w:val="left"/>
+        <w:rPr/>
+      </w:pPr>
+      <w:r>
+        <w:rPr/>
+      </w:r>
+    </w:p>
+    <w:p>
+      <w:pPr>
+        <w:pStyle w:val="Normal"/>
+        <w:bidi w:val="0"/>
+        <w:jc w:val="left"/>
+        <w:rPr/>
+      </w:pPr>
+      <w:r>
+        <w:rPr/>
+      </w:r>
+    </w:p>
+    <w:p>
+      <w:pPr>
+        <w:pStyle w:val="Normal"/>
+        <w:bidi w:val="0"/>
+        <w:jc w:val="left"/>
+        <w:rPr/>
+      </w:pPr>
+      <w:r>
+        <w:rPr/>
+      </w:r>
+    </w:p>
+    <w:p>
+      <w:pPr>
+        <w:pStyle w:val="Normal"/>
+        <w:bidi w:val="0"/>
+        <w:jc w:val="left"/>
+        <w:rPr/>
+      </w:pPr>
+      <w:r>
+        <w:rPr/>
+      </w:r>
+    </w:p>
+    <w:p>
+      <w:pPr>
+        <w:pStyle w:val="Normal"/>
+        <w:bidi w:val="0"/>
+        <w:jc w:val="left"/>
+        <w:rPr/>
+      </w:pPr>
+      <w:r>
+        <w:rPr/>
+      </w:r>
+    </w:p>
+    <w:p>
+      <w:pPr>
+        <w:pStyle w:val="Normal"/>
+        <w:bidi w:val="0"/>
+        <w:jc w:val="left"/>
+        <w:rPr/>
+      </w:pPr>
+      <w:r>
+        <w:rPr/>
+      </w:r>
+    </w:p>
+    <w:p>
+      <w:pPr>
+        <w:pStyle w:val="Normal"/>
+        <w:bidi w:val="0"/>
+        <w:jc w:val="left"/>
+        <w:rPr/>
+      </w:pPr>
+      <w:r>
+        <w:rPr/>
+      </w:r>
+    </w:p>
+    <w:p>
+      <w:pPr>
+        <w:pStyle w:val="Normal"/>
+        <w:bidi w:val="0"/>
+        <w:jc w:val="left"/>
+        <w:rPr/>
+      </w:pPr>
+      <w:r>
+        <w:rPr/>
+      </w:r>
+    </w:p>
+    <w:p>
+      <w:pPr>
+        <w:pStyle w:val="Normal"/>
+        <w:bidi w:val="0"/>
+        <w:jc w:val="left"/>
+        <w:rPr/>
+      </w:pPr>
+      <w:r>
+        <w:rPr/>
+      </w:r>
+    </w:p>
+    <w:p>
+      <w:pPr>
+        <w:pStyle w:val="Normal"/>
+        <w:bidi w:val="0"/>
+        <w:jc w:val="left"/>
+        <w:rPr/>
+      </w:pPr>
+      <w:r>
+        <w:rPr/>
+      </w:r>
+    </w:p>
+    <w:p>
+      <w:pPr>
+        <w:pStyle w:val="Normal"/>
+        <w:bidi w:val="0"/>
+        <w:jc w:val="left"/>
+        <w:rPr/>
+      </w:pPr>
+      <w:r>
+        <w:rPr/>
+      </w:r>
+    </w:p>
+    <w:p>
+      <w:pPr>
+        <w:pStyle w:val="Normal"/>
+        <w:bidi w:val="0"/>
+        <w:jc w:val="left"/>
+        <w:rPr/>
+      </w:pPr>
+      <w:r>
+        <w:rPr/>
+      </w:r>
+    </w:p>
+    <w:p>
+      <w:pPr>
+        <w:pStyle w:val="Normal"/>
+        <w:bidi w:val="0"/>
+        <w:jc w:val="left"/>
+        <w:rPr/>
+      </w:pPr>
+      <w:r>
+        <w:rPr/>
+      </w:r>
+    </w:p>
+    <w:p>
+      <w:pPr>
+        <w:pStyle w:val="Normal"/>
+        <w:bidi w:val="0"/>
+        <w:jc w:val="left"/>
+        <w:rPr/>
+      </w:pPr>
+      <w:r>
+        <w:rPr/>
+      </w:r>
+    </w:p>
+    <w:p>
+      <w:pPr>
+        <w:pStyle w:val="Normal"/>
+        <w:bidi w:val="0"/>
+        <w:jc w:val="left"/>
+        <w:rPr/>
+      </w:pPr>
+      <w:r>
+        <w:rPr/>
+      </w:r>
+    </w:p>
+    <w:p>
+      <w:pPr>
+        <w:pStyle w:val="Normal"/>
+        <w:bidi w:val="0"/>
+        <w:jc w:val="left"/>
+        <w:rPr/>
+      </w:pPr>
+      <w:r>
+        <w:rPr/>
+      </w:r>
+    </w:p>
+    <w:p>
+      <w:pPr>
+        <w:pStyle w:val="Normal"/>
+        <w:bidi w:val="0"/>
+        <w:jc w:val="left"/>
+        <w:rPr/>
+      </w:pPr>
+      <w:r>
+        <w:rPr/>
+      </w:r>
+    </w:p>
+    <w:p>
+      <w:pPr>
+        <w:pStyle w:val="Normal"/>
+        <w:bidi w:val="0"/>
+        <w:jc w:val="left"/>
+        <w:rPr/>
+      </w:pPr>
+      <w:r>
+        <w:rPr/>
+      </w:r>
+    </w:p>
+    <w:p>
+      <w:pPr>
+        <w:pStyle w:val="Normal"/>
+        <w:bidi w:val="0"/>
+        <w:jc w:val="left"/>
+        <w:rPr/>
+      </w:pPr>
+      <w:r>
+        <w:rPr/>
+      </w:r>
+    </w:p>
+    <w:p>
+      <w:pPr>
+        <w:pStyle w:val="Normal"/>
+        <w:bidi w:val="0"/>
+        <w:jc w:val="left"/>
+        <w:rPr/>
+      </w:pPr>
+      <w:r>
+        <w:rPr/>
+      </w:r>
+    </w:p>
+    <w:p>
+      <w:pPr>
+        <w:pStyle w:val="Normal"/>
+        <w:bidi w:val="0"/>
+        <w:jc w:val="left"/>
+        <w:rPr/>
+      </w:pPr>
+      <w:r>
+        <w:rPr/>
+      </w:r>
+    </w:p>
+    <w:p>
+      <w:pPr>
+        <w:pStyle w:val="Normal"/>
+        <w:bidi w:val="0"/>
+        <w:jc w:val="left"/>
+        <w:rPr/>
+      </w:pPr>
+      <w:r>
+        <w:rPr/>
+      </w:r>
+    </w:p>
+    <w:p>
+      <w:pPr>
+        <w:pStyle w:val="Normal"/>
+        <w:bidi w:val="0"/>
+        <w:jc w:val="left"/>
+        <w:rPr/>
+      </w:pPr>
+      <w:r>
+        <w:rPr/>
+        <w:t>Go back to the command prompt to start the server and get the url for your browser to visit the page.</w:t>
+      </w:r>
+    </w:p>
+    <w:p>
+      <w:pPr>
+        <w:pStyle w:val="Normal"/>
+        <w:bidi w:val="0"/>
+        <w:jc w:val="left"/>
+        <w:rPr/>
+      </w:pPr>
+      <w:r>
+        <w:rPr/>
+      </w:r>
+    </w:p>
+    <w:p>
+      <w:pPr>
+        <w:pStyle w:val="Normal"/>
+        <w:bidi w:val="0"/>
+        <w:jc w:val="left"/>
+        <w:rPr/>
+      </w:pPr>
+      <w:r>
+        <w:rPr/>
+      </w:r>
+    </w:p>
+    <w:p>
+      <w:pPr>
+        <w:pStyle w:val="Normal"/>
+        <w:bidi w:val="0"/>
+        <w:jc w:val="left"/>
+        <w:rPr/>
+      </w:pPr>
+      <w:r>
+        <w:rPr/>
+        <w:drawing>
+          <wp:anchor behindDoc="0" distT="0" distB="0" distL="0" distR="0" simplePos="0" locked="0" layoutInCell="0" allowOverlap="1" relativeHeight="9">
+            <wp:simplePos x="0" y="0"/>
+            <wp:positionH relativeFrom="column">
+              <wp:posOffset>746760</wp:posOffset>
+            </wp:positionH>
+            <wp:positionV relativeFrom="paragraph">
+              <wp:posOffset>-331470</wp:posOffset>
+            </wp:positionV>
+            <wp:extent cx="3588385" cy="1709420"/>
+            <wp:effectExtent l="0" t="0" r="0" b="0"/>
+            <wp:wrapSquare wrapText="largest"/>
+            <wp:docPr id="8" name="Image8" descr=""/>
+            <wp:cNvGraphicFramePr>
+              <a:graphicFrameLocks xmlns:a="http://schemas.openxmlformats.org/drawingml/2006/main" noChangeAspect="1"/>
+            </wp:cNvGraphicFramePr>
+            <a:graphic xmlns:a="http://schemas.openxmlformats.org/drawingml/2006/main">
+              <a:graphicData uri="http://schemas.openxmlformats.org/drawingml/2006/picture">
+                <pic:pic xmlns:pic="http://schemas.openxmlformats.org/drawingml/2006/picture">
+                  <pic:nvPicPr>
+                    <pic:cNvPr id="8" name="Image8" descr=""/>
+                    <pic:cNvPicPr>
+                      <a:picLocks noChangeAspect="1" noChangeArrowheads="1"/>
+                    </pic:cNvPicPr>
+                  </pic:nvPicPr>
+                  <pic:blipFill>
+                    <a:blip r:embed="rId9"/>
+                    <a:stretch>
+                      <a:fillRect/>
+                    </a:stretch>
+                  </pic:blipFill>
+                  <pic:spPr bwMode="auto">
+                    <a:xfrm>
+                      <a:off x="0" y="0"/>
+                      <a:ext cx="3588385" cy="1709420"/>
+                    </a:xfrm>
+                    <a:prstGeom prst="rect">
+                      <a:avLst/>
+                    </a:prstGeom>
+                  </pic:spPr>
+                </pic:pic>
+              </a:graphicData>
+            </a:graphic>
+          </wp:anchor>
+        </w:drawing>
+      </w:r>
+    </w:p>
+    <w:p>
+      <w:pPr>
+        <w:pStyle w:val="Normal"/>
+        <w:bidi w:val="0"/>
+        <w:jc w:val="left"/>
+        <w:rPr/>
+      </w:pPr>
+      <w:r>
+        <w:rPr/>
+      </w:r>
+    </w:p>
+    <w:p>
+      <w:pPr>
+        <w:pStyle w:val="Normal"/>
+        <w:bidi w:val="0"/>
+        <w:jc w:val="left"/>
+        <w:rPr/>
+      </w:pPr>
+      <w:r>
+        <w:rPr/>
+      </w:r>
+    </w:p>
+    <w:p>
+      <w:pPr>
+        <w:pStyle w:val="Normal"/>
+        <w:bidi w:val="0"/>
+        <w:jc w:val="left"/>
+        <w:rPr/>
+      </w:pPr>
+      <w:r>
+        <w:rPr/>
+      </w:r>
+    </w:p>
+    <w:p>
+      <w:pPr>
+        <w:pStyle w:val="Normal"/>
+        <w:bidi w:val="0"/>
+        <w:jc w:val="left"/>
+        <w:rPr/>
+      </w:pPr>
+      <w:r>
+        <w:rPr/>
+      </w:r>
+    </w:p>
+    <w:p>
+      <w:pPr>
+        <w:pStyle w:val="Normal"/>
+        <w:bidi w:val="0"/>
+        <w:jc w:val="left"/>
+        <w:rPr/>
+      </w:pPr>
+      <w:r>
+        <w:rPr/>
+      </w:r>
+    </w:p>
+    <w:p>
+      <w:pPr>
+        <w:pStyle w:val="Normal"/>
+        <w:bidi w:val="0"/>
+        <w:jc w:val="left"/>
+        <w:rPr/>
+      </w:pPr>
+      <w:r>
+        <w:rPr/>
+      </w:r>
+    </w:p>
+    <w:p>
+      <w:pPr>
+        <w:pStyle w:val="Normal"/>
+        <w:bidi w:val="0"/>
+        <w:jc w:val="left"/>
+        <w:rPr/>
+      </w:pPr>
+      <w:r>
+        <w:rPr/>
+      </w:r>
+    </w:p>
+    <w:p>
+      <w:pPr>
+        <w:pStyle w:val="Normal"/>
+        <w:bidi w:val="0"/>
+        <w:jc w:val="left"/>
+        <w:rPr/>
+      </w:pPr>
+      <w:r>
+        <w:rPr/>
+      </w:r>
+    </w:p>
+    <w:p>
+      <w:pPr>
+        <w:pStyle w:val="Normal"/>
+        <w:bidi w:val="0"/>
+        <w:jc w:val="left"/>
+        <w:rPr/>
+      </w:pPr>
+      <w:r>
+        <w:rPr/>
+        <w:t>Note that the url must have /listit added to reach the proper site.</w:t>
+      </w:r>
+    </w:p>
+    <w:p>
+      <w:pPr>
+        <w:pStyle w:val="Normal"/>
+        <w:bidi w:val="0"/>
+        <w:jc w:val="left"/>
+        <w:rPr/>
+      </w:pPr>
+      <w:r>
+        <w:rPr/>
+        <w:drawing>
+          <wp:anchor behindDoc="0" distT="0" distB="0" distL="0" distR="0" simplePos="0" locked="0" layoutInCell="0" allowOverlap="1" relativeHeight="10">
+            <wp:simplePos x="0" y="0"/>
+            <wp:positionH relativeFrom="column">
+              <wp:align>center</wp:align>
+            </wp:positionH>
+            <wp:positionV relativeFrom="paragraph">
+              <wp:posOffset>635</wp:posOffset>
+            </wp:positionV>
+            <wp:extent cx="3486150" cy="2159000"/>
+            <wp:effectExtent l="0" t="0" r="0" b="0"/>
+            <wp:wrapSquare wrapText="largest"/>
+            <wp:docPr id="9" name="Image9" descr=""/>
+            <wp:cNvGraphicFramePr>
+              <a:graphicFrameLocks xmlns:a="http://schemas.openxmlformats.org/drawingml/2006/main" noChangeAspect="1"/>
+            </wp:cNvGraphicFramePr>
+            <a:graphic xmlns:a="http://schemas.openxmlformats.org/drawingml/2006/main">
+              <a:graphicData uri="http://schemas.openxmlformats.org/drawingml/2006/picture">
+                <pic:pic xmlns:pic="http://schemas.openxmlformats.org/drawingml/2006/picture">
+                  <pic:nvPicPr>
+                    <pic:cNvPr id="9" name="Image9" descr=""/>
+                    <pic:cNvPicPr>
+                      <a:picLocks noChangeAspect="1" noChangeArrowheads="1"/>
+                    </pic:cNvPicPr>
+                  </pic:nvPicPr>
+                  <pic:blipFill>
+                    <a:blip r:embed="rId10"/>
+                    <a:stretch>
+                      <a:fillRect/>
+                    </a:stretch>
+                  </pic:blipFill>
+                  <pic:spPr bwMode="auto">
+                    <a:xfrm>
+                      <a:off x="0" y="0"/>
+                      <a:ext cx="3486150" cy="2159000"/>
+                    </a:xfrm>
+                    <a:prstGeom prst="rect">
+                      <a:avLst/>
+                    </a:prstGeom>
+                  </pic:spPr>
+                </pic:pic>
+              </a:graphicData>
+            </a:graphic>
+          </wp:anchor>
+        </w:drawing>
+      </w:r>
+    </w:p>
+    <w:p>
+      <w:pPr>
+        <w:pStyle w:val="Normal"/>
+        <w:bidi w:val="0"/>
+        <w:jc w:val="left"/>
+        <w:rPr/>
+      </w:pPr>
+      <w:r>
+        <w:rPr/>
+      </w:r>
+    </w:p>
+    <w:p>
+      <w:pPr>
+        <w:pStyle w:val="Normal"/>
+        <w:bidi w:val="0"/>
+        <w:jc w:val="left"/>
+        <w:rPr/>
+      </w:pPr>
+      <w:r>
+        <w:rPr/>
+      </w:r>
+    </w:p>
+    <w:p>
+      <w:pPr>
+        <w:pStyle w:val="Normal"/>
+        <w:bidi w:val="0"/>
+        <w:jc w:val="left"/>
+        <w:rPr/>
+      </w:pPr>
+      <w:r>
+        <w:rPr/>
+      </w:r>
+    </w:p>
+    <w:p>
+      <w:pPr>
+        <w:pStyle w:val="Normal"/>
+        <w:bidi w:val="0"/>
+        <w:jc w:val="left"/>
+        <w:rPr/>
+      </w:pPr>
+      <w:r>
+        <w:rPr/>
+      </w:r>
+    </w:p>
+    <w:p>
+      <w:pPr>
+        <w:pStyle w:val="Normal"/>
+        <w:bidi w:val="0"/>
+        <w:jc w:val="left"/>
+        <w:rPr/>
+      </w:pPr>
+      <w:r>
+        <w:rPr/>
+      </w:r>
+    </w:p>
+    <w:p>
+      <w:pPr>
+        <w:pStyle w:val="Normal"/>
+        <w:bidi w:val="0"/>
+        <w:jc w:val="left"/>
+        <w:rPr/>
+      </w:pPr>
+      <w:r>
+        <w:rPr/>
+      </w:r>
+    </w:p>
+    <w:p>
+      <w:pPr>
+        <w:pStyle w:val="Normal"/>
+        <w:bidi w:val="0"/>
+        <w:jc w:val="left"/>
+        <w:rPr/>
+      </w:pPr>
+      <w:r>
+        <w:rPr/>
+      </w:r>
+    </w:p>
+    <w:p>
+      <w:pPr>
+        <w:pStyle w:val="Normal"/>
+        <w:bidi w:val="0"/>
+        <w:jc w:val="left"/>
+        <w:rPr/>
+      </w:pPr>
+      <w:r>
+        <w:rPr/>
+      </w:r>
+    </w:p>
+    <w:p>
+      <w:pPr>
+        <w:pStyle w:val="Normal"/>
+        <w:bidi w:val="0"/>
+        <w:jc w:val="left"/>
+        <w:rPr/>
+      </w:pPr>
+      <w:r>
+        <w:rPr/>
+      </w:r>
+    </w:p>
+    <w:p>
+      <w:pPr>
+        <w:pStyle w:val="Normal"/>
+        <w:bidi w:val="0"/>
+        <w:jc w:val="left"/>
+        <w:rPr/>
+      </w:pPr>
+      <w:r>
+        <w:rPr/>
+      </w:r>
+    </w:p>
+    <w:p>
+      <w:pPr>
+        <w:pStyle w:val="Normal"/>
+        <w:bidi w:val="0"/>
+        <w:jc w:val="left"/>
+        <w:rPr/>
+      </w:pPr>
+      <w:r>
+        <w:rPr/>
+      </w:r>
+    </w:p>
+    <w:p>
+      <w:pPr>
+        <w:pStyle w:val="Normal"/>
+        <w:bidi w:val="0"/>
+        <w:jc w:val="left"/>
+        <w:rPr/>
+      </w:pPr>
+      <w:r>
+        <w:rPr/>
+      </w:r>
+    </w:p>
+    <w:p>
+      <w:pPr>
+        <w:pStyle w:val="Normal"/>
+        <w:bidi w:val="0"/>
+        <w:jc w:val="left"/>
+        <w:rPr/>
+      </w:pPr>
+      <w:r>
+        <w:rPr/>
+      </w:r>
+    </w:p>
+    <w:p>
+      <w:pPr>
+        <w:pStyle w:val="Normal"/>
+        <w:bidi w:val="0"/>
+        <w:jc w:val="left"/>
+        <w:rPr/>
+      </w:pPr>
+      <w:r>
+        <w:rPr/>
+        <w:t>The problem I had the most with this relatively simple sequence was how easy it was to miss the minutia that would result in an error.  Then I’d be on a hunt for quite a while to find the error.</w:t>
+      </w:r>
+    </w:p>
+    <w:p>
+      <w:pPr>
+        <w:pStyle w:val="Normal"/>
+        <w:bidi w:val="0"/>
+        <w:jc w:val="left"/>
+        <w:rPr/>
+      </w:pPr>
+      <w:r>
+        <w:rPr/>
+        <w:t>This would become easier with time and repetition.  I wonder if flask is easier.</w:t>
+      </w:r>
+    </w:p>
     <w:sectPr>
       <w:type w:val="nextPage"/>
       <w:pgSz w:w="12240" w:h="15840"/>
@@ -994,6 +1766,7 @@
       <w:pgNumType w:fmt="decimal"/>
       <w:formProt w:val="false"/>
       <w:textDirection w:val="lrTb"/>
+      <w:docGrid w:type="default" w:linePitch="100" w:charSpace="0"/>
     </w:sectPr>
   </w:body>
 </w:document>
@@ -1013,7 +1786,6 @@
     </w:rPrDefault>
     <w:pPrDefault>
       <w:pPr>
-        <w:widowControl/>
         <w:suppressAutoHyphens w:val="true"/>
       </w:pPr>
     </w:pPrDefault>
@@ -1023,7 +1795,10 @@
     <w:qFormat/>
     <w:pPr>
       <w:widowControl/>
+      <w:suppressAutoHyphens w:val="true"/>
       <w:bidi w:val="0"/>
+      <w:spacing w:before="0" w:after="0"/>
+      <w:jc w:val="left"/>
     </w:pPr>
     <w:rPr>
       <w:rFonts w:ascii="Liberation Serif" w:hAnsi="Liberation Serif" w:eastAsia="NSimSun" w:cs="Lucida Sans"/>

</xml_diff>